<commit_message>
Updated Docker.docx and added Task file
</commit_message>
<xml_diff>
--- a/Docker/Docker.docx
+++ b/Docker/Docker.docx
@@ -247,23 +247,7 @@
           <w:b/>
           <w:bCs/>
         </w:rPr>
-        <w:t xml:space="preserve">Docker </w:t>
-      </w:r>
-      <w:proofErr w:type="spellStart"/>
-      <w:r>
-        <w:rPr>
-          <w:b/>
-          <w:bCs/>
-        </w:rPr>
-        <w:t>ps</w:t>
-      </w:r>
-      <w:proofErr w:type="spellEnd"/>
-      <w:r>
-        <w:rPr>
-          <w:b/>
-          <w:bCs/>
-        </w:rPr>
-        <w:t>-</w:t>
+        <w:t>Docker ps-</w:t>
       </w:r>
     </w:p>
     <w:p>
@@ -335,19 +319,8 @@
           <w:b/>
           <w:bCs/>
         </w:rPr>
-        <w:t xml:space="preserve">Docker container </w:t>
-      </w:r>
-      <w:proofErr w:type="spellStart"/>
-      <w:proofErr w:type="gramStart"/>
-      <w:r>
-        <w:rPr>
-          <w:b/>
-          <w:bCs/>
-        </w:rPr>
-        <w:t>stoped</w:t>
-      </w:r>
-      <w:proofErr w:type="spellEnd"/>
-      <w:proofErr w:type="gramEnd"/>
+        <w:t>Docker container stoped</w:t>
+      </w:r>
     </w:p>
     <w:p>
       <w:pPr>
@@ -753,6 +726,70 @@
           <w:bCs/>
         </w:rPr>
       </w:pPr>
+      <w:r>
+        <w:rPr>
+          <w:b/>
+          <w:bCs/>
+        </w:rPr>
+        <w:t>Created docker compose .yaml file</w:t>
+      </w:r>
+    </w:p>
+    <w:p>
+      <w:pPr>
+        <w:rPr>
+          <w:b/>
+          <w:bCs/>
+        </w:rPr>
+      </w:pPr>
+      <w:r>
+        <w:rPr>
+          <w:b/>
+          <w:bCs/>
+        </w:rPr>
+        <w:drawing>
+          <wp:inline distT="0" distB="0" distL="0" distR="0" wp14:anchorId="6EF06835" wp14:editId="755DA855">
+            <wp:extent cx="5943600" cy="2362835"/>
+            <wp:effectExtent l="0" t="0" r="0" b="0"/>
+            <wp:docPr id="787147938" name="Picture 1"/>
+            <wp:cNvGraphicFramePr>
+              <a:graphicFrameLocks xmlns:a="http://schemas.openxmlformats.org/drawingml/2006/main" noChangeAspect="1"/>
+            </wp:cNvGraphicFramePr>
+            <a:graphic xmlns:a="http://schemas.openxmlformats.org/drawingml/2006/main">
+              <a:graphicData uri="http://schemas.openxmlformats.org/drawingml/2006/picture">
+                <pic:pic xmlns:pic="http://schemas.openxmlformats.org/drawingml/2006/picture">
+                  <pic:nvPicPr>
+                    <pic:cNvPr id="787147938" name=""/>
+                    <pic:cNvPicPr/>
+                  </pic:nvPicPr>
+                  <pic:blipFill>
+                    <a:blip r:embed="rId15"/>
+                    <a:stretch>
+                      <a:fillRect/>
+                    </a:stretch>
+                  </pic:blipFill>
+                  <pic:spPr>
+                    <a:xfrm>
+                      <a:off x="0" y="0"/>
+                      <a:ext cx="5943600" cy="2362835"/>
+                    </a:xfrm>
+                    <a:prstGeom prst="rect">
+                      <a:avLst/>
+                    </a:prstGeom>
+                  </pic:spPr>
+                </pic:pic>
+              </a:graphicData>
+            </a:graphic>
+          </wp:inline>
+        </w:drawing>
+      </w:r>
+    </w:p>
+    <w:p>
+      <w:pPr>
+        <w:rPr>
+          <w:b/>
+          <w:bCs/>
+        </w:rPr>
+      </w:pPr>
     </w:p>
     <w:p>
       <w:pPr>
@@ -768,6 +805,280 @@
         </w:rPr>
         <w:t xml:space="preserve"> </w:t>
       </w:r>
+      <w:r>
+        <w:rPr>
+          <w:b/>
+          <w:bCs/>
+        </w:rPr>
+        <w:drawing>
+          <wp:inline distT="0" distB="0" distL="0" distR="0" wp14:anchorId="31027613" wp14:editId="79A3344C">
+            <wp:extent cx="5943600" cy="2595880"/>
+            <wp:effectExtent l="0" t="0" r="0" b="0"/>
+            <wp:docPr id="1401049391" name="Picture 1" descr="A screenshot of a computer&#10;&#10;AI-generated content may be incorrect."/>
+            <wp:cNvGraphicFramePr>
+              <a:graphicFrameLocks xmlns:a="http://schemas.openxmlformats.org/drawingml/2006/main" noChangeAspect="1"/>
+            </wp:cNvGraphicFramePr>
+            <a:graphic xmlns:a="http://schemas.openxmlformats.org/drawingml/2006/main">
+              <a:graphicData uri="http://schemas.openxmlformats.org/drawingml/2006/picture">
+                <pic:pic xmlns:pic="http://schemas.openxmlformats.org/drawingml/2006/picture">
+                  <pic:nvPicPr>
+                    <pic:cNvPr id="1401049391" name="Picture 1" descr="A screenshot of a computer&#10;&#10;AI-generated content may be incorrect."/>
+                    <pic:cNvPicPr/>
+                  </pic:nvPicPr>
+                  <pic:blipFill>
+                    <a:blip r:embed="rId16"/>
+                    <a:stretch>
+                      <a:fillRect/>
+                    </a:stretch>
+                  </pic:blipFill>
+                  <pic:spPr>
+                    <a:xfrm>
+                      <a:off x="0" y="0"/>
+                      <a:ext cx="5943600" cy="2595880"/>
+                    </a:xfrm>
+                    <a:prstGeom prst="rect">
+                      <a:avLst/>
+                    </a:prstGeom>
+                  </pic:spPr>
+                </pic:pic>
+              </a:graphicData>
+            </a:graphic>
+          </wp:inline>
+        </w:drawing>
+      </w:r>
+    </w:p>
+    <w:p>
+      <w:pPr>
+        <w:rPr>
+          <w:b/>
+          <w:bCs/>
+        </w:rPr>
+      </w:pPr>
+    </w:p>
+    <w:p>
+      <w:pPr>
+        <w:rPr>
+          <w:b/>
+          <w:bCs/>
+        </w:rPr>
+      </w:pPr>
+      <w:r>
+        <w:rPr>
+          <w:b/>
+          <w:bCs/>
+        </w:rPr>
+        <w:t>Multiapp</w:t>
+      </w:r>
+    </w:p>
+    <w:p>
+      <w:pPr>
+        <w:rPr>
+          <w:b/>
+          <w:bCs/>
+        </w:rPr>
+      </w:pPr>
+      <w:r>
+        <w:rPr>
+          <w:b/>
+          <w:bCs/>
+        </w:rPr>
+        <w:lastRenderedPageBreak/>
+        <w:drawing>
+          <wp:inline distT="0" distB="0" distL="0" distR="0" wp14:anchorId="7195A3D4" wp14:editId="186DE6A4">
+            <wp:extent cx="5943600" cy="1411605"/>
+            <wp:effectExtent l="0" t="0" r="0" b="0"/>
+            <wp:docPr id="1430603549" name="Picture 1" descr="A screenshot of a computer&#10;&#10;AI-generated content may be incorrect."/>
+            <wp:cNvGraphicFramePr>
+              <a:graphicFrameLocks xmlns:a="http://schemas.openxmlformats.org/drawingml/2006/main" noChangeAspect="1"/>
+            </wp:cNvGraphicFramePr>
+            <a:graphic xmlns:a="http://schemas.openxmlformats.org/drawingml/2006/main">
+              <a:graphicData uri="http://schemas.openxmlformats.org/drawingml/2006/picture">
+                <pic:pic xmlns:pic="http://schemas.openxmlformats.org/drawingml/2006/picture">
+                  <pic:nvPicPr>
+                    <pic:cNvPr id="1430603549" name="Picture 1" descr="A screenshot of a computer&#10;&#10;AI-generated content may be incorrect."/>
+                    <pic:cNvPicPr/>
+                  </pic:nvPicPr>
+                  <pic:blipFill>
+                    <a:blip r:embed="rId17"/>
+                    <a:stretch>
+                      <a:fillRect/>
+                    </a:stretch>
+                  </pic:blipFill>
+                  <pic:spPr>
+                    <a:xfrm>
+                      <a:off x="0" y="0"/>
+                      <a:ext cx="5943600" cy="1411605"/>
+                    </a:xfrm>
+                    <a:prstGeom prst="rect">
+                      <a:avLst/>
+                    </a:prstGeom>
+                  </pic:spPr>
+                </pic:pic>
+              </a:graphicData>
+            </a:graphic>
+          </wp:inline>
+        </w:drawing>
+      </w:r>
+    </w:p>
+    <w:p>
+      <w:pPr>
+        <w:rPr>
+          <w:b/>
+          <w:bCs/>
+        </w:rPr>
+      </w:pPr>
+    </w:p>
+    <w:p>
+      <w:pPr>
+        <w:rPr>
+          <w:b/>
+          <w:bCs/>
+        </w:rPr>
+      </w:pPr>
+      <w:r>
+        <w:rPr>
+          <w:b/>
+          <w:bCs/>
+        </w:rPr>
+        <w:t xml:space="preserve">Docker Networking </w:t>
+      </w:r>
+    </w:p>
+    <w:p>
+      <w:pPr>
+        <w:rPr>
+          <w:b/>
+          <w:bCs/>
+        </w:rPr>
+      </w:pPr>
+      <w:r>
+        <w:rPr>
+          <w:b/>
+          <w:bCs/>
+        </w:rPr>
+        <w:drawing>
+          <wp:inline distT="0" distB="0" distL="0" distR="0" wp14:anchorId="7B1448C9" wp14:editId="33CFA190">
+            <wp:extent cx="5943600" cy="895985"/>
+            <wp:effectExtent l="0" t="0" r="0" b="0"/>
+            <wp:docPr id="1338136139" name="Picture 1" descr="A black screen with white text&#10;&#10;AI-generated content may be incorrect."/>
+            <wp:cNvGraphicFramePr>
+              <a:graphicFrameLocks xmlns:a="http://schemas.openxmlformats.org/drawingml/2006/main" noChangeAspect="1"/>
+            </wp:cNvGraphicFramePr>
+            <a:graphic xmlns:a="http://schemas.openxmlformats.org/drawingml/2006/main">
+              <a:graphicData uri="http://schemas.openxmlformats.org/drawingml/2006/picture">
+                <pic:pic xmlns:pic="http://schemas.openxmlformats.org/drawingml/2006/picture">
+                  <pic:nvPicPr>
+                    <pic:cNvPr id="1338136139" name="Picture 1" descr="A black screen with white text&#10;&#10;AI-generated content may be incorrect."/>
+                    <pic:cNvPicPr/>
+                  </pic:nvPicPr>
+                  <pic:blipFill>
+                    <a:blip r:embed="rId18"/>
+                    <a:stretch>
+                      <a:fillRect/>
+                    </a:stretch>
+                  </pic:blipFill>
+                  <pic:spPr>
+                    <a:xfrm>
+                      <a:off x="0" y="0"/>
+                      <a:ext cx="5943600" cy="895985"/>
+                    </a:xfrm>
+                    <a:prstGeom prst="rect">
+                      <a:avLst/>
+                    </a:prstGeom>
+                  </pic:spPr>
+                </pic:pic>
+              </a:graphicData>
+            </a:graphic>
+          </wp:inline>
+        </w:drawing>
+      </w:r>
+    </w:p>
+    <w:p>
+      <w:pPr>
+        <w:rPr>
+          <w:b/>
+          <w:bCs/>
+        </w:rPr>
+      </w:pPr>
+      <w:r>
+        <w:rPr>
+          <w:b/>
+          <w:bCs/>
+        </w:rPr>
+        <w:drawing>
+          <wp:inline distT="0" distB="0" distL="0" distR="0" wp14:anchorId="642EA92F" wp14:editId="472B0D1B">
+            <wp:extent cx="5943600" cy="1047115"/>
+            <wp:effectExtent l="0" t="0" r="0" b="635"/>
+            <wp:docPr id="473200015" name="Picture 1" descr="A black screen with white text&#10;&#10;AI-generated content may be incorrect."/>
+            <wp:cNvGraphicFramePr>
+              <a:graphicFrameLocks xmlns:a="http://schemas.openxmlformats.org/drawingml/2006/main" noChangeAspect="1"/>
+            </wp:cNvGraphicFramePr>
+            <a:graphic xmlns:a="http://schemas.openxmlformats.org/drawingml/2006/main">
+              <a:graphicData uri="http://schemas.openxmlformats.org/drawingml/2006/picture">
+                <pic:pic xmlns:pic="http://schemas.openxmlformats.org/drawingml/2006/picture">
+                  <pic:nvPicPr>
+                    <pic:cNvPr id="473200015" name="Picture 1" descr="A black screen with white text&#10;&#10;AI-generated content may be incorrect."/>
+                    <pic:cNvPicPr/>
+                  </pic:nvPicPr>
+                  <pic:blipFill>
+                    <a:blip r:embed="rId19"/>
+                    <a:stretch>
+                      <a:fillRect/>
+                    </a:stretch>
+                  </pic:blipFill>
+                  <pic:spPr>
+                    <a:xfrm>
+                      <a:off x="0" y="0"/>
+                      <a:ext cx="5943600" cy="1047115"/>
+                    </a:xfrm>
+                    <a:prstGeom prst="rect">
+                      <a:avLst/>
+                    </a:prstGeom>
+                  </pic:spPr>
+                </pic:pic>
+              </a:graphicData>
+            </a:graphic>
+          </wp:inline>
+        </w:drawing>
+      </w:r>
+    </w:p>
+    <w:p>
+      <w:pPr>
+        <w:rPr>
+          <w:b/>
+          <w:bCs/>
+        </w:rPr>
+      </w:pPr>
+    </w:p>
+    <w:p>
+      <w:pPr>
+        <w:rPr>
+          <w:b/>
+          <w:bCs/>
+        </w:rPr>
+      </w:pPr>
+      <w:r>
+        <w:rPr>
+          <w:b/>
+          <w:bCs/>
+        </w:rPr>
+        <w:t>Docker Compose Environment Variables</w:t>
+      </w:r>
+    </w:p>
+    <w:p>
+      <w:pPr>
+        <w:rPr>
+          <w:b/>
+          <w:bCs/>
+        </w:rPr>
+      </w:pPr>
+    </w:p>
+    <w:p>
+      <w:pPr>
+        <w:rPr>
+          <w:b/>
+          <w:bCs/>
+        </w:rPr>
+      </w:pPr>
     </w:p>
     <w:sectPr>
       <w:pgSz w:w="12240" w:h="15840"/>

</xml_diff>